<commit_message>
User changed and docs modified
</commit_message>
<xml_diff>
--- a/students/sunil/New Microsoft Word Document.docx
+++ b/students/sunil/New Microsoft Word Document.docx
@@ -4,7 +4,18 @@
   <w:body>
     <w:p>
       <w:r>
-        <w:t xml:space="preserve">Added this line just to make sure Sunil can push this changes. </w:t>
+        <w:t xml:space="preserve">Added this line just to make sure Sunil can push </w:t>
+      </w:r>
+      <w:r>
+        <w:t>these changes</w:t>
+      </w:r>
+      <w:r>
+        <w:t xml:space="preserve">. </w:t>
+      </w:r>
+    </w:p>
+    <w:p>
+      <w:r>
+        <w:t xml:space="preserve">Added second line and changed the username and user email to see if I can still puss the changes. </w:t>
       </w:r>
     </w:p>
     <w:sectPr>

</xml_diff>